<commit_message>
Changed the ER diagram
</commit_message>
<xml_diff>
--- a/docs/User stories.docx
+++ b/docs/User stories.docx
@@ -3,9 +3,706 @@
 <w:document xmlns:wpc="http://schemas.microsoft.com/office/word/2010/wordprocessingCanvas" xmlns:cx="http://schemas.microsoft.com/office/drawing/2014/chartex" xmlns:cx1="http://schemas.microsoft.com/office/drawing/2015/9/8/chartex" xmlns:cx2="http://schemas.microsoft.com/office/drawing/2015/10/21/chartex" xmlns:cx3="http://schemas.microsoft.com/office/drawing/2016/5/9/chartex" xmlns:cx4="http://schemas.microsoft.com/office/drawing/2016/5/10/chartex" xmlns:cx5="http://schemas.microsoft.com/office/drawing/2016/5/11/chartex" xmlns:cx6="http://schemas.microsoft.com/office/drawing/2016/5/12/chartex" xmlns:cx7="http://schemas.microsoft.com/office/drawing/2016/5/13/chartex" xmlns:cx8="http://schemas.microsoft.com/office/drawing/2016/5/14/chartex" xmlns:mc="http://schemas.openxmlformats.org/markup-compatibility/2006" xmlns:aink="http://schemas.microsoft.com/office/drawing/2016/ink" xmlns:am3d="http://schemas.microsoft.com/office/drawing/2017/model3d" xmlns:o="urn:schemas-microsoft-com:office:office" xmlns:r="http://schemas.openxmlformats.org/officeDocument/2006/relationships" xmlns:m="http://schemas.openxmlformats.org/officeDocument/2006/math" xmlns:v="urn:schemas-microsoft-com:vml" xmlns:wp14="http://schemas.microsoft.com/office/word/2010/wordprocessingDrawing" xmlns:wp="http://schemas.openxmlformats.org/drawingml/2006/wordprocessingDrawing" xmlns:w10="urn:schemas-microsoft-com:office:word" xmlns:w="http://schemas.openxmlformats.org/wordprocessingml/2006/main" xmlns:w14="http://schemas.microsoft.com/office/word/2010/wordml" xmlns:w15="http://schemas.microsoft.com/office/word/2012/wordml" xmlns:w16cid="http://schemas.microsoft.com/office/word/2016/wordml/cid" xmlns:w16se="http://schemas.microsoft.com/office/word/2015/wordml/symex" xmlns:wpg="http://schemas.microsoft.com/office/word/2010/wordprocessingGroup" xmlns:wpi="http://schemas.microsoft.com/office/word/2010/wordprocessingInk" xmlns:wne="http://schemas.microsoft.com/office/word/2006/wordml" xmlns:wps="http://schemas.microsoft.com/office/word/2010/wordprocessingShape" mc:Ignorable="w14 w15 w16se w16cid wp14">
   <w:body>
     <w:p>
+      <w:pPr>
+        <w:pStyle w:val="Titel"/>
+      </w:pPr>
+      <w:r>
+        <w:t xml:space="preserve">User </w:t>
+      </w:r>
+      <w:proofErr w:type="spellStart"/>
+      <w:r>
+        <w:t>stories</w:t>
+      </w:r>
+      <w:proofErr w:type="spellEnd"/>
+      <w:r>
+        <w:t>:</w:t>
+      </w:r>
+      <w:r>
+        <w:br/>
+      </w:r>
+    </w:p>
+    <w:p>
+      <w:pPr>
+        <w:pStyle w:val="Listeafsnit"/>
+        <w:numPr>
+          <w:ilvl w:val="0"/>
+          <w:numId w:val="1"/>
+        </w:numPr>
+      </w:pPr>
+      <w:r>
+        <w:t>Brugeren skal kunne logge ind på sin konto.7</w:t>
+      </w:r>
+    </w:p>
+    <w:p>
+      <w:pPr>
+        <w:pStyle w:val="Listeafsnit"/>
+        <w:numPr>
+          <w:ilvl w:val="1"/>
+          <w:numId w:val="1"/>
+        </w:numPr>
+      </w:pPr>
+      <w:r>
+        <w:t>Frontend: Validering af input.</w:t>
+      </w:r>
+    </w:p>
+    <w:p>
+      <w:pPr>
+        <w:pStyle w:val="Listeafsnit"/>
+        <w:numPr>
+          <w:ilvl w:val="1"/>
+          <w:numId w:val="1"/>
+        </w:numPr>
+      </w:pPr>
+      <w:r>
+        <w:t>Logic: Sender input videre til backend.</w:t>
+      </w:r>
+    </w:p>
+    <w:p>
+      <w:pPr>
+        <w:pStyle w:val="Listeafsnit"/>
+        <w:numPr>
+          <w:ilvl w:val="1"/>
+          <w:numId w:val="1"/>
+        </w:numPr>
+      </w:pPr>
+      <w:r>
+        <w:t>Backend: Tjekker om brugeren findes på DB og sender User objekt tilbage.</w:t>
+      </w:r>
+    </w:p>
+    <w:p>
+      <w:pPr>
+        <w:pStyle w:val="Listeafsnit"/>
+        <w:numPr>
+          <w:ilvl w:val="0"/>
+          <w:numId w:val="1"/>
+        </w:numPr>
+      </w:pPr>
+      <w:r>
+        <w:t>Brugeren skal kunne oprette en konto.</w:t>
+      </w:r>
+    </w:p>
+    <w:p>
+      <w:pPr>
+        <w:pStyle w:val="Listeafsnit"/>
+        <w:numPr>
+          <w:ilvl w:val="1"/>
+          <w:numId w:val="1"/>
+        </w:numPr>
+      </w:pPr>
+      <w:r>
+        <w:t>Frontend: Validering af input.</w:t>
+      </w:r>
+    </w:p>
+    <w:p>
+      <w:pPr>
+        <w:pStyle w:val="Listeafsnit"/>
+        <w:numPr>
+          <w:ilvl w:val="1"/>
+          <w:numId w:val="1"/>
+        </w:numPr>
+      </w:pPr>
+      <w:r>
+        <w:t xml:space="preserve">Logic: Tjekker om brugeren (mail og </w:t>
+      </w:r>
+      <w:proofErr w:type="spellStart"/>
+      <w:r>
+        <w:t>username</w:t>
+      </w:r>
+      <w:proofErr w:type="spellEnd"/>
+      <w:r>
+        <w:t>) allerede er i brug.</w:t>
+      </w:r>
+    </w:p>
+    <w:p>
+      <w:pPr>
+        <w:pStyle w:val="Listeafsnit"/>
+        <w:numPr>
+          <w:ilvl w:val="1"/>
+          <w:numId w:val="1"/>
+        </w:numPr>
+      </w:pPr>
+      <w:r>
+        <w:t>Logic: Laver User objekt</w:t>
+      </w:r>
+    </w:p>
+    <w:p>
+      <w:pPr>
+        <w:pStyle w:val="Listeafsnit"/>
+        <w:numPr>
+          <w:ilvl w:val="1"/>
+          <w:numId w:val="1"/>
+        </w:numPr>
+      </w:pPr>
+      <w:r>
+        <w:t>Backend: Opretter bruger på database</w:t>
+      </w:r>
+    </w:p>
+    <w:p>
+      <w:pPr>
+        <w:pStyle w:val="Listeafsnit"/>
+        <w:numPr>
+          <w:ilvl w:val="1"/>
+          <w:numId w:val="1"/>
+        </w:numPr>
+      </w:pPr>
+      <w:r>
+        <w:t>Logic: Sætter User ID og sender User objekt tilbage til frontend.</w:t>
+      </w:r>
+    </w:p>
+    <w:p>
+      <w:pPr>
+        <w:pStyle w:val="Listeafsnit"/>
+        <w:numPr>
+          <w:ilvl w:val="0"/>
+          <w:numId w:val="1"/>
+        </w:numPr>
+      </w:pPr>
+      <w:r>
+        <w:t>Første gang en bruger går ind på ”Shop”</w:t>
+      </w:r>
+    </w:p>
+    <w:p>
+      <w:pPr>
+        <w:pStyle w:val="Listeafsnit"/>
+        <w:numPr>
+          <w:ilvl w:val="1"/>
+          <w:numId w:val="1"/>
+        </w:numPr>
+      </w:pPr>
+      <w:r>
+        <w:t>Frontend: Spørg efter alle premade cupcake.</w:t>
+      </w:r>
+    </w:p>
+    <w:p>
+      <w:pPr>
+        <w:pStyle w:val="Listeafsnit"/>
+        <w:numPr>
+          <w:ilvl w:val="1"/>
+          <w:numId w:val="1"/>
+        </w:numPr>
+      </w:pPr>
+      <w:r>
+        <w:t xml:space="preserve">Logic: Send </w:t>
+      </w:r>
+      <w:proofErr w:type="spellStart"/>
+      <w:r>
+        <w:t>query</w:t>
+      </w:r>
+      <w:proofErr w:type="spellEnd"/>
+      <w:r>
+        <w:t xml:space="preserve"> videre til backend</w:t>
+      </w:r>
+    </w:p>
+    <w:p>
+      <w:pPr>
+        <w:pStyle w:val="Listeafsnit"/>
+        <w:numPr>
+          <w:ilvl w:val="1"/>
+          <w:numId w:val="1"/>
+        </w:numPr>
+      </w:pPr>
+      <w:r>
+        <w:t xml:space="preserve">Backend: Henter </w:t>
+      </w:r>
+      <w:proofErr w:type="spellStart"/>
+      <w:r>
+        <w:t>cupecake</w:t>
+      </w:r>
+      <w:proofErr w:type="spellEnd"/>
+      <w:r>
+        <w:t xml:space="preserve"> info fra DB og </w:t>
+      </w:r>
+      <w:proofErr w:type="spellStart"/>
+      <w:r>
+        <w:t>CupcakeMapper</w:t>
+      </w:r>
+      <w:proofErr w:type="spellEnd"/>
+      <w:r>
+        <w:t xml:space="preserve"> danner Cupcake objekter og sender objekterne tilbage til logic.</w:t>
+      </w:r>
+    </w:p>
+    <w:p>
+      <w:pPr>
+        <w:pStyle w:val="Listeafsnit"/>
+        <w:numPr>
+          <w:ilvl w:val="1"/>
+          <w:numId w:val="1"/>
+        </w:numPr>
+      </w:pPr>
+      <w:r>
+        <w:t>Logic: Sender objekterne tilbage til frontend.</w:t>
+      </w:r>
+    </w:p>
+    <w:p>
+      <w:pPr>
+        <w:pStyle w:val="Listeafsnit"/>
+        <w:numPr>
+          <w:ilvl w:val="1"/>
+          <w:numId w:val="1"/>
+        </w:numPr>
+      </w:pPr>
+      <w:r>
+        <w:t>Frontend: Gemmer alle premade cupcakes i applikationslaget.</w:t>
+      </w:r>
+    </w:p>
+    <w:p>
+      <w:pPr>
+        <w:pStyle w:val="Listeafsnit"/>
+        <w:numPr>
+          <w:ilvl w:val="0"/>
+          <w:numId w:val="1"/>
+        </w:numPr>
+      </w:pPr>
+      <w:r>
+        <w:t>Brugeren skal kunne lave sin egen cupcake</w:t>
+      </w:r>
+    </w:p>
+    <w:p>
+      <w:pPr>
+        <w:pStyle w:val="Listeafsnit"/>
+        <w:numPr>
+          <w:ilvl w:val="1"/>
+          <w:numId w:val="1"/>
+        </w:numPr>
+      </w:pPr>
+      <w:r>
+        <w:t xml:space="preserve">Frontend: </w:t>
+      </w:r>
+      <w:r>
+        <w:t>Spørg Logic -&gt; DB efter alle Toppings og Bottoms som objekter</w:t>
+      </w:r>
+    </w:p>
+    <w:p>
+      <w:pPr>
+        <w:pStyle w:val="Listeafsnit"/>
+        <w:numPr>
+          <w:ilvl w:val="1"/>
+          <w:numId w:val="1"/>
+        </w:numPr>
+      </w:pPr>
+      <w:r>
+        <w:t xml:space="preserve">Frontend: Tilføjer valgte cupcakes til </w:t>
+      </w:r>
+      <w:proofErr w:type="spellStart"/>
+      <w:r>
+        <w:t>shoppingcart</w:t>
+      </w:r>
+      <w:proofErr w:type="spellEnd"/>
+      <w:r>
+        <w:t>. (</w:t>
+      </w:r>
+      <w:proofErr w:type="spellStart"/>
+      <w:r>
+        <w:t>pesistent</w:t>
+      </w:r>
+      <w:proofErr w:type="spellEnd"/>
+      <w:r>
+        <w:t xml:space="preserve"> </w:t>
+      </w:r>
+      <w:proofErr w:type="spellStart"/>
+      <w:r>
+        <w:t>shoppingcart</w:t>
+      </w:r>
+      <w:proofErr w:type="spellEnd"/>
+      <w:r>
+        <w:t xml:space="preserve"> på DB)</w:t>
+      </w:r>
+    </w:p>
+    <w:p>
+      <w:pPr>
+        <w:pStyle w:val="Listeafsnit"/>
+        <w:numPr>
+          <w:ilvl w:val="0"/>
+          <w:numId w:val="1"/>
+        </w:numPr>
+      </w:pPr>
+      <w:r>
+        <w:t>Brugeren bestiller sine cupcakes</w:t>
+      </w:r>
+    </w:p>
+    <w:p>
+      <w:pPr>
+        <w:pStyle w:val="Listeafsnit"/>
+        <w:numPr>
+          <w:ilvl w:val="1"/>
+          <w:numId w:val="1"/>
+        </w:numPr>
+      </w:pPr>
+      <w:r>
+        <w:t xml:space="preserve">Frontend: Sender liste af </w:t>
+      </w:r>
+      <w:proofErr w:type="spellStart"/>
+      <w:r>
+        <w:t>LineItems</w:t>
+      </w:r>
+      <w:proofErr w:type="spellEnd"/>
+      <w:r>
+        <w:t xml:space="preserve"> og userobjektet.</w:t>
+      </w:r>
+    </w:p>
+    <w:p>
+      <w:pPr>
+        <w:pStyle w:val="Listeafsnit"/>
+        <w:numPr>
+          <w:ilvl w:val="1"/>
+          <w:numId w:val="1"/>
+        </w:numPr>
+      </w:pPr>
+      <w:r>
+        <w:t xml:space="preserve">Logic: </w:t>
+      </w:r>
+      <w:proofErr w:type="spellStart"/>
+      <w:r>
+        <w:t>Wrapper</w:t>
+      </w:r>
+      <w:proofErr w:type="spellEnd"/>
+      <w:r>
+        <w:t xml:space="preserve"> liste og objekt i et </w:t>
+      </w:r>
+      <w:proofErr w:type="spellStart"/>
+      <w:r>
+        <w:t>Orderobjekt</w:t>
+      </w:r>
+      <w:proofErr w:type="spellEnd"/>
+      <w:r>
+        <w:t xml:space="preserve"> og sender dette til Backend.</w:t>
+      </w:r>
+    </w:p>
+    <w:p>
+      <w:pPr>
+        <w:pStyle w:val="Listeafsnit"/>
+        <w:numPr>
+          <w:ilvl w:val="1"/>
+          <w:numId w:val="1"/>
+        </w:numPr>
+      </w:pPr>
+      <w:r>
+        <w:t>Backend: Tjekker brugerens balance før ordren bliver godkendt.</w:t>
+      </w:r>
+    </w:p>
+    <w:p>
+      <w:pPr>
+        <w:pStyle w:val="Listeafsnit"/>
+        <w:numPr>
+          <w:ilvl w:val="1"/>
+          <w:numId w:val="1"/>
+        </w:numPr>
+      </w:pPr>
+      <w:r>
+        <w:t xml:space="preserve">Backend: Indsætter </w:t>
+      </w:r>
+      <w:proofErr w:type="spellStart"/>
+      <w:r>
+        <w:t>order</w:t>
+      </w:r>
+      <w:proofErr w:type="spellEnd"/>
+      <w:r>
+        <w:t>/</w:t>
+      </w:r>
+      <w:proofErr w:type="spellStart"/>
+      <w:r>
+        <w:t>lineItems</w:t>
+      </w:r>
+      <w:proofErr w:type="spellEnd"/>
+      <w:r>
+        <w:t xml:space="preserve"> I DB og op</w:t>
+      </w:r>
+      <w:r>
+        <w:t>datere balance.</w:t>
+      </w:r>
+    </w:p>
+    <w:p>
+      <w:pPr>
+        <w:pStyle w:val="Listeafsnit"/>
+        <w:numPr>
+          <w:ilvl w:val="1"/>
+          <w:numId w:val="1"/>
+        </w:numPr>
+      </w:pPr>
+      <w:r>
+        <w:t>Logic: Opdaterer userobjektets balance og sender det opdaterede objekt tilbage til frontend.</w:t>
+      </w:r>
+    </w:p>
+    <w:p>
+      <w:pPr>
+        <w:pStyle w:val="Listeafsnit"/>
+        <w:numPr>
+          <w:ilvl w:val="0"/>
+          <w:numId w:val="1"/>
+        </w:numPr>
+      </w:pPr>
+      <w:r>
+        <w:t>Brugeren tjekker sin balance</w:t>
+      </w:r>
+    </w:p>
+    <w:p>
+      <w:pPr>
+        <w:pStyle w:val="Listeafsnit"/>
+        <w:numPr>
+          <w:ilvl w:val="1"/>
+          <w:numId w:val="1"/>
+        </w:numPr>
+      </w:pPr>
+      <w:r>
+        <w:t>Frontend: vise balance.</w:t>
+      </w:r>
+    </w:p>
+    <w:p>
+      <w:pPr>
+        <w:pStyle w:val="Listeafsnit"/>
+        <w:numPr>
+          <w:ilvl w:val="0"/>
+          <w:numId w:val="1"/>
+        </w:numPr>
+      </w:pPr>
+      <w:r>
+        <w:t>Brugeren tjekker tidligere ordre.</w:t>
+      </w:r>
+    </w:p>
+    <w:p>
+      <w:pPr>
+        <w:pStyle w:val="Listeafsnit"/>
+        <w:numPr>
+          <w:ilvl w:val="1"/>
+          <w:numId w:val="1"/>
+        </w:numPr>
+      </w:pPr>
+      <w:r>
+        <w:t>Frontend: Spørg efter tidligere ordre.</w:t>
+      </w:r>
+    </w:p>
+    <w:p>
+      <w:pPr>
+        <w:pStyle w:val="Listeafsnit"/>
+        <w:numPr>
+          <w:ilvl w:val="1"/>
+          <w:numId w:val="1"/>
+        </w:numPr>
+      </w:pPr>
+      <w:r>
+        <w:t>Logic: Spørg DB efter tidligere ordre.</w:t>
+      </w:r>
+    </w:p>
+    <w:p>
+      <w:pPr>
+        <w:pStyle w:val="Listeafsnit"/>
+        <w:numPr>
+          <w:ilvl w:val="1"/>
+          <w:numId w:val="1"/>
+        </w:numPr>
+      </w:pPr>
+      <w:r>
+        <w:t>Backend: Tjekker tidligere ordre ud fra given user id og sender ordreobjekterne tilbage til logic.</w:t>
+      </w:r>
+    </w:p>
+    <w:p>
+      <w:pPr>
+        <w:pStyle w:val="Listeafsnit"/>
+        <w:numPr>
+          <w:ilvl w:val="1"/>
+          <w:numId w:val="1"/>
+        </w:numPr>
+      </w:pPr>
+      <w:r>
+        <w:t>Logic: Sender ordreobjekterne tilbage til frontend.</w:t>
+      </w:r>
+    </w:p>
+    <w:p>
+      <w:pPr>
+        <w:pStyle w:val="Listeafsnit"/>
+        <w:numPr>
+          <w:ilvl w:val="0"/>
+          <w:numId w:val="1"/>
+        </w:numPr>
+      </w:pPr>
+      <w:r>
+        <w:t>Administrator skal kunne tilføje ny premade cupcake</w:t>
+      </w:r>
+    </w:p>
+    <w:p>
+      <w:pPr>
+        <w:pStyle w:val="Listeafsnit"/>
+        <w:numPr>
+          <w:ilvl w:val="1"/>
+          <w:numId w:val="1"/>
+        </w:numPr>
+      </w:pPr>
+      <w:r>
+        <w:t xml:space="preserve">Frontend: </w:t>
+      </w:r>
+      <w:r>
+        <w:t>Sender valgte topping og bottom videre til logic.</w:t>
+      </w:r>
+    </w:p>
+    <w:p>
+      <w:pPr>
+        <w:pStyle w:val="Listeafsnit"/>
+        <w:numPr>
+          <w:ilvl w:val="1"/>
+          <w:numId w:val="1"/>
+        </w:numPr>
+      </w:pPr>
+      <w:r>
+        <w:t>Logic: sender videre til backend</w:t>
+      </w:r>
+    </w:p>
+    <w:p>
+      <w:pPr>
+        <w:pStyle w:val="Listeafsnit"/>
+        <w:numPr>
+          <w:ilvl w:val="1"/>
+          <w:numId w:val="1"/>
+        </w:numPr>
+      </w:pPr>
+      <w:r>
+        <w:t xml:space="preserve">Backend: Indsætter den nye kombination af topping og bottom i premade cupcaketabellen. </w:t>
+      </w:r>
+    </w:p>
+    <w:p>
+      <w:pPr>
+        <w:pStyle w:val="Listeafsnit"/>
+        <w:numPr>
+          <w:ilvl w:val="1"/>
+          <w:numId w:val="1"/>
+        </w:numPr>
+      </w:pPr>
+      <w:r>
+        <w:t>Backend: Henter alle premade cupcakes ned og sender cupcakeobjekterne tilbage til logic.</w:t>
+      </w:r>
+    </w:p>
+    <w:p>
+      <w:pPr>
+        <w:pStyle w:val="Listeafsnit"/>
+        <w:numPr>
+          <w:ilvl w:val="1"/>
+          <w:numId w:val="1"/>
+        </w:numPr>
+      </w:pPr>
+      <w:r>
+        <w:t>Logic: Sender objekterne videre til fron</w:t>
+      </w:r>
+      <w:r>
+        <w:t>t</w:t>
+      </w:r>
       <w:bookmarkStart w:id="0" w:name="_GoBack"/>
       <w:bookmarkEnd w:id="0"/>
-    </w:p>
+      <w:r>
+        <w:t>end.</w:t>
+      </w:r>
+    </w:p>
+    <w:p>
+      <w:pPr>
+        <w:pStyle w:val="Listeafsnit"/>
+        <w:numPr>
+          <w:ilvl w:val="1"/>
+          <w:numId w:val="1"/>
+        </w:numPr>
+      </w:pPr>
+      <w:r>
+        <w:lastRenderedPageBreak/>
+        <w:t>Frontend: Gemmer alle premade cupcakes i applikationslaget.</w:t>
+      </w:r>
+    </w:p>
+    <w:p>
+      <w:pPr>
+        <w:pStyle w:val="Listeafsnit"/>
+        <w:numPr>
+          <w:ilvl w:val="0"/>
+          <w:numId w:val="1"/>
+        </w:numPr>
+      </w:pPr>
+      <w:r>
+        <w:t>Administratoren skal kunne se alle ordre og deres detaljer.</w:t>
+      </w:r>
+    </w:p>
+    <w:p>
+      <w:pPr>
+        <w:pStyle w:val="Listeafsnit"/>
+        <w:numPr>
+          <w:ilvl w:val="1"/>
+          <w:numId w:val="1"/>
+        </w:numPr>
+      </w:pPr>
+      <w:r>
+        <w:t xml:space="preserve">Frontend: Spørg logic efter alle </w:t>
+      </w:r>
+      <w:r>
+        <w:t>ordre</w:t>
+      </w:r>
+      <w:r>
+        <w:t>.</w:t>
+      </w:r>
+    </w:p>
+    <w:p>
+      <w:pPr>
+        <w:pStyle w:val="Listeafsnit"/>
+        <w:numPr>
+          <w:ilvl w:val="1"/>
+          <w:numId w:val="1"/>
+        </w:numPr>
+      </w:pPr>
+      <w:r>
+        <w:t>Logic: Spørg DB efter alle ordre.</w:t>
+      </w:r>
+    </w:p>
+    <w:p>
+      <w:pPr>
+        <w:pStyle w:val="Listeafsnit"/>
+        <w:numPr>
+          <w:ilvl w:val="1"/>
+          <w:numId w:val="1"/>
+        </w:numPr>
+      </w:pPr>
+      <w:r>
+        <w:t>Backend: Henter alle ordre info og alle mapper informationerne til ordre objekter og sende listen af objekterne tilbage til logic.</w:t>
+      </w:r>
+    </w:p>
+    <w:p>
+      <w:pPr>
+        <w:pStyle w:val="Listeafsnit"/>
+        <w:numPr>
+          <w:ilvl w:val="1"/>
+          <w:numId w:val="1"/>
+        </w:numPr>
+      </w:pPr>
+      <w:r>
+        <w:t>Logic: Sender listen af alle objekter tilbage til Frontend.</w:t>
+      </w:r>
+    </w:p>
+    <w:p>
+      <w:pPr>
+        <w:pStyle w:val="Listeafsnit"/>
+        <w:numPr>
+          <w:ilvl w:val="0"/>
+          <w:numId w:val="1"/>
+        </w:numPr>
+      </w:pPr>
+    </w:p>
+    <w:p>
+      <w:pPr>
+        <w:pStyle w:val="Listeafsnit"/>
+        <w:numPr>
+          <w:ilvl w:val="0"/>
+          <w:numId w:val="1"/>
+        </w:numPr>
+      </w:pPr>
+      <w:r>
+        <w:t>Brugeren skal kunne opdatere sin konto.</w:t>
+      </w:r>
+    </w:p>
+    <w:p>
+      <w:pPr>
+        <w:pStyle w:val="Listeafsnit"/>
+        <w:numPr>
+          <w:ilvl w:val="1"/>
+          <w:numId w:val="1"/>
+        </w:numPr>
+      </w:pPr>
+      <w:r>
+        <w:t>TODO</w:t>
+      </w:r>
+    </w:p>
+    <w:p/>
     <w:sectPr>
       <w:pgSz w:w="11906" w:h="16838"/>
       <w:pgMar w:top="1701" w:right="1134" w:bottom="1701" w:left="1134" w:header="708" w:footer="708" w:gutter="0"/>
@@ -14,6 +711,103 @@
     </w:sectPr>
   </w:body>
 </w:document>
+</file>
+
+<file path=word/numbering.xml><?xml version="1.0" encoding="utf-8"?>
+<w:numbering xmlns:wpc="http://schemas.microsoft.com/office/word/2010/wordprocessingCanvas" xmlns:cx="http://schemas.microsoft.com/office/drawing/2014/chartex" xmlns:cx1="http://schemas.microsoft.com/office/drawing/2015/9/8/chartex" xmlns:cx2="http://schemas.microsoft.com/office/drawing/2015/10/21/chartex" xmlns:cx3="http://schemas.microsoft.com/office/drawing/2016/5/9/chartex" xmlns:cx4="http://schemas.microsoft.com/office/drawing/2016/5/10/chartex" xmlns:cx5="http://schemas.microsoft.com/office/drawing/2016/5/11/chartex" xmlns:cx6="http://schemas.microsoft.com/office/drawing/2016/5/12/chartex" xmlns:cx7="http://schemas.microsoft.com/office/drawing/2016/5/13/chartex" xmlns:cx8="http://schemas.microsoft.com/office/drawing/2016/5/14/chartex" xmlns:mc="http://schemas.openxmlformats.org/markup-compatibility/2006" xmlns:aink="http://schemas.microsoft.com/office/drawing/2016/ink" xmlns:am3d="http://schemas.microsoft.com/office/drawing/2017/model3d" xmlns:o="urn:schemas-microsoft-com:office:office" xmlns:r="http://schemas.openxmlformats.org/officeDocument/2006/relationships" xmlns:m="http://schemas.openxmlformats.org/officeDocument/2006/math" xmlns:v="urn:schemas-microsoft-com:vml" xmlns:wp14="http://schemas.microsoft.com/office/word/2010/wordprocessingDrawing" xmlns:wp="http://schemas.openxmlformats.org/drawingml/2006/wordprocessingDrawing" xmlns:w10="urn:schemas-microsoft-com:office:word" xmlns:w="http://schemas.openxmlformats.org/wordprocessingml/2006/main" xmlns:w14="http://schemas.microsoft.com/office/word/2010/wordml" xmlns:w15="http://schemas.microsoft.com/office/word/2012/wordml" xmlns:w16cid="http://schemas.microsoft.com/office/word/2016/wordml/cid" xmlns:w16se="http://schemas.microsoft.com/office/word/2015/wordml/symex" xmlns:wpg="http://schemas.microsoft.com/office/word/2010/wordprocessingGroup" xmlns:wpi="http://schemas.microsoft.com/office/word/2010/wordprocessingInk" xmlns:wne="http://schemas.microsoft.com/office/word/2006/wordml" xmlns:wps="http://schemas.microsoft.com/office/word/2010/wordprocessingShape" mc:Ignorable="w14 w15 w16se w16cid wp14">
+  <w:abstractNum w:abstractNumId="0" w15:restartNumberingAfterBreak="0">
+    <w:nsid w:val="76DE014A"/>
+    <w:multiLevelType w:val="hybridMultilevel"/>
+    <w:tmpl w:val="FAE0E7B6"/>
+    <w:lvl w:ilvl="0" w:tplc="04060011">
+      <w:start w:val="1"/>
+      <w:numFmt w:val="decimal"/>
+      <w:lvlText w:val="%1)"/>
+      <w:lvlJc w:val="left"/>
+      <w:pPr>
+        <w:ind w:left="720" w:hanging="360"/>
+      </w:pPr>
+      <w:rPr>
+        <w:rFonts w:hint="default"/>
+      </w:rPr>
+    </w:lvl>
+    <w:lvl w:ilvl="1" w:tplc="04060019">
+      <w:start w:val="1"/>
+      <w:numFmt w:val="lowerLetter"/>
+      <w:lvlText w:val="%2."/>
+      <w:lvlJc w:val="left"/>
+      <w:pPr>
+        <w:ind w:left="1440" w:hanging="360"/>
+      </w:pPr>
+    </w:lvl>
+    <w:lvl w:ilvl="2" w:tplc="0406001B" w:tentative="1">
+      <w:start w:val="1"/>
+      <w:numFmt w:val="lowerRoman"/>
+      <w:lvlText w:val="%3."/>
+      <w:lvlJc w:val="right"/>
+      <w:pPr>
+        <w:ind w:left="2160" w:hanging="180"/>
+      </w:pPr>
+    </w:lvl>
+    <w:lvl w:ilvl="3" w:tplc="0406000F" w:tentative="1">
+      <w:start w:val="1"/>
+      <w:numFmt w:val="decimal"/>
+      <w:lvlText w:val="%4."/>
+      <w:lvlJc w:val="left"/>
+      <w:pPr>
+        <w:ind w:left="2880" w:hanging="360"/>
+      </w:pPr>
+    </w:lvl>
+    <w:lvl w:ilvl="4" w:tplc="04060019" w:tentative="1">
+      <w:start w:val="1"/>
+      <w:numFmt w:val="lowerLetter"/>
+      <w:lvlText w:val="%5."/>
+      <w:lvlJc w:val="left"/>
+      <w:pPr>
+        <w:ind w:left="3600" w:hanging="360"/>
+      </w:pPr>
+    </w:lvl>
+    <w:lvl w:ilvl="5" w:tplc="0406001B" w:tentative="1">
+      <w:start w:val="1"/>
+      <w:numFmt w:val="lowerRoman"/>
+      <w:lvlText w:val="%6."/>
+      <w:lvlJc w:val="right"/>
+      <w:pPr>
+        <w:ind w:left="4320" w:hanging="180"/>
+      </w:pPr>
+    </w:lvl>
+    <w:lvl w:ilvl="6" w:tplc="0406000F" w:tentative="1">
+      <w:start w:val="1"/>
+      <w:numFmt w:val="decimal"/>
+      <w:lvlText w:val="%7."/>
+      <w:lvlJc w:val="left"/>
+      <w:pPr>
+        <w:ind w:left="5040" w:hanging="360"/>
+      </w:pPr>
+    </w:lvl>
+    <w:lvl w:ilvl="7" w:tplc="04060019" w:tentative="1">
+      <w:start w:val="1"/>
+      <w:numFmt w:val="lowerLetter"/>
+      <w:lvlText w:val="%8."/>
+      <w:lvlJc w:val="left"/>
+      <w:pPr>
+        <w:ind w:left="5760" w:hanging="360"/>
+      </w:pPr>
+    </w:lvl>
+    <w:lvl w:ilvl="8" w:tplc="0406001B" w:tentative="1">
+      <w:start w:val="1"/>
+      <w:numFmt w:val="lowerRoman"/>
+      <w:lvlText w:val="%9."/>
+      <w:lvlJc w:val="right"/>
+      <w:pPr>
+        <w:ind w:left="6480" w:hanging="180"/>
+      </w:pPr>
+    </w:lvl>
+  </w:abstractNum>
+  <w:num w:numId="1">
+    <w:abstractNumId w:val="0"/>
+  </w:num>
+</w:numbering>
 </file>
 
 <file path=word/styles.xml><?xml version="1.0" encoding="utf-8"?>
@@ -439,6 +1233,51 @@
     <w:semiHidden/>
     <w:unhideWhenUsed/>
   </w:style>
+  <w:style w:type="paragraph" w:styleId="Listeafsnit">
+    <w:name w:val="List Paragraph"/>
+    <w:basedOn w:val="Normal"/>
+    <w:uiPriority w:val="34"/>
+    <w:qFormat/>
+    <w:rsid w:val="00541BE9"/>
+    <w:pPr>
+      <w:ind w:left="720"/>
+      <w:contextualSpacing/>
+    </w:pPr>
+  </w:style>
+  <w:style w:type="paragraph" w:styleId="Titel">
+    <w:name w:val="Title"/>
+    <w:basedOn w:val="Normal"/>
+    <w:next w:val="Normal"/>
+    <w:link w:val="TitelTegn"/>
+    <w:uiPriority w:val="10"/>
+    <w:qFormat/>
+    <w:rsid w:val="00541BE9"/>
+    <w:pPr>
+      <w:spacing w:after="0" w:line="240" w:lineRule="auto"/>
+      <w:contextualSpacing/>
+    </w:pPr>
+    <w:rPr>
+      <w:rFonts w:asciiTheme="majorHAnsi" w:eastAsiaTheme="majorEastAsia" w:hAnsiTheme="majorHAnsi" w:cstheme="majorBidi"/>
+      <w:spacing w:val="-10"/>
+      <w:kern w:val="28"/>
+      <w:sz w:val="56"/>
+      <w:szCs w:val="56"/>
+    </w:rPr>
+  </w:style>
+  <w:style w:type="character" w:customStyle="1" w:styleId="TitelTegn">
+    <w:name w:val="Titel Tegn"/>
+    <w:basedOn w:val="Standardskrifttypeiafsnit"/>
+    <w:link w:val="Titel"/>
+    <w:uiPriority w:val="10"/>
+    <w:rsid w:val="00541BE9"/>
+    <w:rPr>
+      <w:rFonts w:asciiTheme="majorHAnsi" w:eastAsiaTheme="majorEastAsia" w:hAnsiTheme="majorHAnsi" w:cstheme="majorBidi"/>
+      <w:spacing w:val="-10"/>
+      <w:kern w:val="28"/>
+      <w:sz w:val="56"/>
+      <w:szCs w:val="56"/>
+    </w:rPr>
+  </w:style>
 </w:styles>
 </file>
 

</xml_diff>

<commit_message>
Class diagram mostly done
</commit_message>
<xml_diff>
--- a/docs/User stories.docx
+++ b/docs/User stories.docx
@@ -30,7 +30,7 @@
         </w:numPr>
       </w:pPr>
       <w:r>
-        <w:t>Brugeren skal kunne logge ind på sin konto.7</w:t>
+        <w:t>Brugeren skal kunne logge ind på sin konto.</w:t>
       </w:r>
     </w:p>
     <w:p>
@@ -72,6 +72,12 @@
     <w:p>
       <w:pPr>
         <w:pStyle w:val="Listeafsnit"/>
+        <w:ind w:left="1440"/>
+      </w:pPr>
+    </w:p>
+    <w:p>
+      <w:pPr>
+        <w:pStyle w:val="Listeafsnit"/>
         <w:numPr>
           <w:ilvl w:val="0"/>
           <w:numId w:val="1"/>
@@ -152,6 +158,11 @@
     <w:p>
       <w:pPr>
         <w:pStyle w:val="Listeafsnit"/>
+      </w:pPr>
+    </w:p>
+    <w:p>
+      <w:pPr>
+        <w:pStyle w:val="Listeafsnit"/>
         <w:numPr>
           <w:ilvl w:val="0"/>
           <w:numId w:val="1"/>
@@ -248,6 +259,11 @@
     <w:p>
       <w:pPr>
         <w:pStyle w:val="Listeafsnit"/>
+      </w:pPr>
+    </w:p>
+    <w:p>
+      <w:pPr>
+        <w:pStyle w:val="Listeafsnit"/>
         <w:numPr>
           <w:ilvl w:val="0"/>
           <w:numId w:val="1"/>
@@ -311,6 +327,11 @@
     <w:p>
       <w:pPr>
         <w:pStyle w:val="Listeafsnit"/>
+      </w:pPr>
+    </w:p>
+    <w:p>
+      <w:pPr>
+        <w:pStyle w:val="Listeafsnit"/>
         <w:numPr>
           <w:ilvl w:val="0"/>
           <w:numId w:val="1"/>
@@ -426,6 +447,11 @@
     <w:p>
       <w:pPr>
         <w:pStyle w:val="Listeafsnit"/>
+      </w:pPr>
+    </w:p>
+    <w:p>
+      <w:pPr>
+        <w:pStyle w:val="Listeafsnit"/>
         <w:numPr>
           <w:ilvl w:val="0"/>
           <w:numId w:val="1"/>
@@ -450,6 +476,11 @@
     <w:p>
       <w:pPr>
         <w:pStyle w:val="Listeafsnit"/>
+      </w:pPr>
+    </w:p>
+    <w:p>
+      <w:pPr>
+        <w:pStyle w:val="Listeafsnit"/>
         <w:numPr>
           <w:ilvl w:val="0"/>
           <w:numId w:val="1"/>
@@ -516,6 +547,7 @@
         </w:numPr>
       </w:pPr>
       <w:r>
+        <w:lastRenderedPageBreak/>
         <w:t>Administrator skal kunne tilføje ny premade cupcake</w:t>
       </w:r>
     </w:p>
@@ -584,108 +616,107 @@
       <w:r>
         <w:t>t</w:t>
       </w:r>
+      <w:r>
+        <w:t>end.</w:t>
+      </w:r>
+    </w:p>
+    <w:p>
+      <w:pPr>
+        <w:pStyle w:val="Listeafsnit"/>
+        <w:numPr>
+          <w:ilvl w:val="1"/>
+          <w:numId w:val="1"/>
+        </w:numPr>
+      </w:pPr>
+      <w:r>
+        <w:t>Frontend: Gemmer alle premade cupcakes i applikationslaget.</w:t>
+      </w:r>
+    </w:p>
+    <w:p>
+      <w:pPr>
+        <w:pStyle w:val="Listeafsnit"/>
+      </w:pPr>
+    </w:p>
+    <w:p>
+      <w:pPr>
+        <w:pStyle w:val="Listeafsnit"/>
+        <w:numPr>
+          <w:ilvl w:val="0"/>
+          <w:numId w:val="1"/>
+        </w:numPr>
+      </w:pPr>
+      <w:r>
+        <w:t>Administratoren skal kunne se alle ordre og deres detaljer.</w:t>
+      </w:r>
+    </w:p>
+    <w:p>
+      <w:pPr>
+        <w:pStyle w:val="Listeafsnit"/>
+        <w:numPr>
+          <w:ilvl w:val="1"/>
+          <w:numId w:val="1"/>
+        </w:numPr>
+      </w:pPr>
+      <w:r>
+        <w:t xml:space="preserve">Frontend: Spørg logic efter alle </w:t>
+      </w:r>
+      <w:r>
+        <w:t>ordre</w:t>
+      </w:r>
+      <w:r>
+        <w:t>.</w:t>
+      </w:r>
+    </w:p>
+    <w:p>
+      <w:pPr>
+        <w:pStyle w:val="Listeafsnit"/>
+        <w:numPr>
+          <w:ilvl w:val="1"/>
+          <w:numId w:val="1"/>
+        </w:numPr>
+      </w:pPr>
+      <w:r>
+        <w:t>Logic: Spørg DB efter alle ordre.</w:t>
+      </w:r>
+    </w:p>
+    <w:p>
+      <w:pPr>
+        <w:pStyle w:val="Listeafsnit"/>
+        <w:numPr>
+          <w:ilvl w:val="1"/>
+          <w:numId w:val="1"/>
+        </w:numPr>
+      </w:pPr>
+      <w:r>
+        <w:t>Backend: Henter alle ordre info og alle mapper informationerne til ordre objekter og sende listen af objekterne tilbage til logic.</w:t>
+      </w:r>
+    </w:p>
+    <w:p>
+      <w:pPr>
+        <w:pStyle w:val="Listeafsnit"/>
+        <w:numPr>
+          <w:ilvl w:val="1"/>
+          <w:numId w:val="1"/>
+        </w:numPr>
+      </w:pPr>
+      <w:r>
+        <w:t>Logic: Sender listen af alle objekter tilbage til Frontend.</w:t>
+      </w:r>
+    </w:p>
+    <w:p>
+      <w:pPr>
+        <w:pStyle w:val="Listeafsnit"/>
+      </w:pPr>
+    </w:p>
+    <w:p>
+      <w:pPr>
+        <w:pStyle w:val="Listeafsnit"/>
+        <w:numPr>
+          <w:ilvl w:val="0"/>
+          <w:numId w:val="1"/>
+        </w:numPr>
+      </w:pPr>
       <w:bookmarkStart w:id="0" w:name="_GoBack"/>
-      <w:bookmarkEnd w:id="0"/>
-      <w:r>
-        <w:t>end.</w:t>
-      </w:r>
-    </w:p>
-    <w:p>
-      <w:pPr>
-        <w:pStyle w:val="Listeafsnit"/>
-        <w:numPr>
-          <w:ilvl w:val="1"/>
-          <w:numId w:val="1"/>
-        </w:numPr>
-      </w:pPr>
-      <w:r>
-        <w:lastRenderedPageBreak/>
-        <w:t>Frontend: Gemmer alle premade cupcakes i applikationslaget.</w:t>
-      </w:r>
-    </w:p>
-    <w:p>
-      <w:pPr>
-        <w:pStyle w:val="Listeafsnit"/>
-        <w:numPr>
-          <w:ilvl w:val="0"/>
-          <w:numId w:val="1"/>
-        </w:numPr>
-      </w:pPr>
-      <w:r>
-        <w:t>Administratoren skal kunne se alle ordre og deres detaljer.</w:t>
-      </w:r>
-    </w:p>
-    <w:p>
-      <w:pPr>
-        <w:pStyle w:val="Listeafsnit"/>
-        <w:numPr>
-          <w:ilvl w:val="1"/>
-          <w:numId w:val="1"/>
-        </w:numPr>
-      </w:pPr>
-      <w:r>
-        <w:t xml:space="preserve">Frontend: Spørg logic efter alle </w:t>
-      </w:r>
-      <w:r>
-        <w:t>ordre</w:t>
-      </w:r>
-      <w:r>
-        <w:t>.</w:t>
-      </w:r>
-    </w:p>
-    <w:p>
-      <w:pPr>
-        <w:pStyle w:val="Listeafsnit"/>
-        <w:numPr>
-          <w:ilvl w:val="1"/>
-          <w:numId w:val="1"/>
-        </w:numPr>
-      </w:pPr>
-      <w:r>
-        <w:t>Logic: Spørg DB efter alle ordre.</w:t>
-      </w:r>
-    </w:p>
-    <w:p>
-      <w:pPr>
-        <w:pStyle w:val="Listeafsnit"/>
-        <w:numPr>
-          <w:ilvl w:val="1"/>
-          <w:numId w:val="1"/>
-        </w:numPr>
-      </w:pPr>
-      <w:r>
-        <w:t>Backend: Henter alle ordre info og alle mapper informationerne til ordre objekter og sende listen af objekterne tilbage til logic.</w:t>
-      </w:r>
-    </w:p>
-    <w:p>
-      <w:pPr>
-        <w:pStyle w:val="Listeafsnit"/>
-        <w:numPr>
-          <w:ilvl w:val="1"/>
-          <w:numId w:val="1"/>
-        </w:numPr>
-      </w:pPr>
-      <w:r>
-        <w:t>Logic: Sender listen af alle objekter tilbage til Frontend.</w:t>
-      </w:r>
-    </w:p>
-    <w:p>
-      <w:pPr>
-        <w:pStyle w:val="Listeafsnit"/>
-        <w:numPr>
-          <w:ilvl w:val="0"/>
-          <w:numId w:val="1"/>
-        </w:numPr>
-      </w:pPr>
-    </w:p>
-    <w:p>
-      <w:pPr>
-        <w:pStyle w:val="Listeafsnit"/>
-        <w:numPr>
-          <w:ilvl w:val="0"/>
-          <w:numId w:val="1"/>
-        </w:numPr>
-      </w:pPr>
       <w:r>
         <w:t>Brugeren skal kunne opdatere sin konto.</w:t>
       </w:r>
@@ -702,6 +733,7 @@
         <w:t>TODO</w:t>
       </w:r>
     </w:p>
+    <w:bookmarkEnd w:id="0"/>
     <w:p/>
     <w:sectPr>
       <w:pgSz w:w="11906" w:h="16838"/>
@@ -740,7 +772,7 @@
         <w:ind w:left="1440" w:hanging="360"/>
       </w:pPr>
     </w:lvl>
-    <w:lvl w:ilvl="2" w:tplc="0406001B" w:tentative="1">
+    <w:lvl w:ilvl="2" w:tplc="0406001B">
       <w:start w:val="1"/>
       <w:numFmt w:val="lowerRoman"/>
       <w:lvlText w:val="%3."/>

</xml_diff>